<commit_message>
changed procces of adding new questions in BD
</commit_message>
<xml_diff>
--- a/questions_for_php_test(doc).docx
+++ b/questions_for_php_test(doc).docx
@@ -2270,7 +2270,8 @@
           <w:color w:val="006600"/>
         </w:rPr>
       </w:pPr>
-      <w:bookmarkStart w:id="6" w:name="__DdeLink__420_1271375318"/>
+      <w:bookmarkStart w:id="6" w:name="__DdeLink__659_2037473735"/>
+      <w:bookmarkStart w:id="7" w:name="__DdeLink__420_1271375318"/>
       <w:r>
         <w:rPr>
           <w:rFonts w:ascii="DejaVu Sans Mono" w:hAnsi="DejaVu Sans Mono"/>
@@ -2349,6 +2350,7 @@
         </w:rPr>
         <w:t xml:space="preserve">: </w:t>
       </w:r>
+      <w:bookmarkEnd w:id="7"/>
       <w:bookmarkEnd w:id="6"/>
       <w:r>
         <w:rPr>
@@ -2457,7 +2459,8 @@
           <w:shd w:fill="FFFFFF" w:val="clear"/>
         </w:rPr>
       </w:pPr>
-      <w:bookmarkStart w:id="7" w:name="__DdeLink__425_1271375318"/>
+      <w:bookmarkStart w:id="8" w:name="__DdeLink__665_2037473735"/>
+      <w:bookmarkStart w:id="9" w:name="__DdeLink__425_1271375318"/>
       <w:r>
         <w:rPr>
           <w:rFonts w:ascii="DejaVu Sans Mono" w:hAnsi="DejaVu Sans Mono"/>
@@ -2981,7 +2984,8 @@
         </w:rPr>
         <w:t>testPHP1</w:t>
       </w:r>
-      <w:bookmarkEnd w:id="7"/>
+      <w:bookmarkEnd w:id="9"/>
+      <w:bookmarkEnd w:id="8"/>
       <w:r>
         <w:rPr>
           <w:rFonts w:ascii="DejaVu Sans Mono" w:hAnsi="DejaVu Sans Mono"/>
@@ -3106,8 +3110,8 @@
           <w:iCs w:val="false"/>
         </w:rPr>
       </w:pPr>
-      <w:bookmarkStart w:id="8" w:name="__DdeLink__329_345426020"/>
-      <w:bookmarkEnd w:id="8"/>
+      <w:bookmarkStart w:id="10" w:name="__DdeLink__329_345426020"/>
+      <w:bookmarkEnd w:id="10"/>
       <w:r>
         <w:rPr>
           <w:i w:val="false"/>
@@ -3516,8 +3520,8 @@
           <w:szCs w:val="24"/>
         </w:rPr>
       </w:pPr>
-      <w:bookmarkStart w:id="9" w:name="__DdeLink__429_1271375318"/>
-      <w:bookmarkEnd w:id="9"/>
+      <w:bookmarkStart w:id="11" w:name="__DdeLink__429_1271375318"/>
+      <w:bookmarkEnd w:id="11"/>
       <w:r>
         <w:rPr>
           <w:rFonts w:ascii="Liberation Serif" w:hAnsi="Liberation Serif"/>
@@ -4052,7 +4056,7 @@
           <w:szCs w:val="24"/>
         </w:rPr>
       </w:pPr>
-      <w:bookmarkStart w:id="10" w:name="__DdeLink__437_1271375318"/>
+      <w:bookmarkStart w:id="12" w:name="__DdeLink__437_1271375318"/>
       <w:r>
         <w:rPr>
           <w:rFonts w:ascii="Liberation Serif" w:hAnsi="Liberation Serif"/>
@@ -4064,7 +4068,7 @@
         </w:rPr>
         <w:t>Что из ниже перечисленного является предопределенной константой</w:t>
       </w:r>
-      <w:bookmarkEnd w:id="10"/>
+      <w:bookmarkEnd w:id="12"/>
       <w:r>
         <w:rPr>
           <w:rFonts w:ascii="Liberation Serif" w:hAnsi="Liberation Serif"/>
@@ -4580,8 +4584,8 @@
           <w:szCs w:val="24"/>
         </w:rPr>
       </w:pPr>
-      <w:bookmarkStart w:id="11" w:name="__DdeLink__441_1271375318"/>
-      <w:bookmarkEnd w:id="11"/>
+      <w:bookmarkStart w:id="13" w:name="__DdeLink__441_1271375318"/>
+      <w:bookmarkEnd w:id="13"/>
       <w:r>
         <w:rPr>
           <w:rFonts w:ascii="Liberation Serif" w:hAnsi="Liberation Serif"/>
@@ -6108,8 +6112,8 @@
           <w:szCs w:val="24"/>
         </w:rPr>
       </w:pPr>
-      <w:bookmarkStart w:id="12" w:name="__DdeLink__625_2138961544"/>
-      <w:bookmarkEnd w:id="12"/>
+      <w:bookmarkStart w:id="14" w:name="__DdeLink__625_2138961544"/>
+      <w:bookmarkEnd w:id="14"/>
       <w:r>
         <w:rPr>
           <w:rFonts w:ascii="Liberation Serif" w:hAnsi="Liberation Serif"/>
@@ -6841,6 +6845,9 @@
     <w:pPr>
       <w:widowControl w:val="false"/>
       <w:suppressAutoHyphens w:val="true"/>
+      <w:kinsoku w:val="true"/>
+      <w:overflowPunct w:val="true"/>
+      <w:autoSpaceDE w:val="true"/>
       <w:bidi w:val="0"/>
       <w:jc w:val="left"/>
     </w:pPr>

</xml_diff>